<commit_message>
Deep Learning Project Proposal v2.docx
</commit_message>
<xml_diff>
--- a/Deep Learning Project Proposal v2.docx
+++ b/Deep Learning Project Proposal v2.docx
@@ -1,6 +1,6 @@
 
 <file path=word/document.xml><?xml version="1.0" encoding="utf-8"?>
-<w:document xmlns:wpc="http://schemas.microsoft.com/office/word/2010/wordprocessingCanvas" xmlns:cx="http://schemas.microsoft.com/office/drawing/2014/chartex" xmlns:cx1="http://schemas.microsoft.com/office/drawing/2015/9/8/chartex" xmlns:cx2="http://schemas.microsoft.com/office/drawing/2015/10/21/chartex" xmlns:cx3="http://schemas.microsoft.com/office/drawing/2016/5/9/chartex" xmlns:cx4="http://schemas.microsoft.com/office/drawing/2016/5/10/chartex" xmlns:cx5="http://schemas.microsoft.com/office/drawing/2016/5/11/chartex" xmlns:cx6="http://schemas.microsoft.com/office/drawing/2016/5/12/chartex" xmlns:cx7="http://schemas.microsoft.com/office/drawing/2016/5/13/chartex" xmlns:cx8="http://schemas.microsoft.com/office/drawing/2016/5/14/chartex" xmlns:mc="http://schemas.openxmlformats.org/markup-compatibility/2006" xmlns:aink="http://schemas.microsoft.com/office/drawing/2016/ink" xmlns:am3d="http://schemas.microsoft.com/office/drawing/2017/model3d" xmlns:o="urn:schemas-microsoft-com:office:office" xmlns:oel="http://schemas.microsoft.com/office/2019/extlst" xmlns:r="http://schemas.openxmlformats.org/officeDocument/2006/relationships" xmlns:m="http://schemas.openxmlformats.org/officeDocument/2006/math" xmlns:v="urn:schemas-microsoft-com:vml" xmlns:wp14="http://schemas.microsoft.com/office/word/2010/wordprocessingDrawing" xmlns:wp="http://schemas.openxmlformats.org/drawingml/2006/wordprocessingDrawing" xmlns:w10="urn:schemas-microsoft-com:office:word" xmlns:w="http://schemas.openxmlformats.org/wordprocessingml/2006/main" xmlns:w14="http://schemas.microsoft.com/office/word/2010/wordml" xmlns:w15="http://schemas.microsoft.com/office/word/2012/wordml" xmlns:w16cex="http://schemas.microsoft.com/office/word/2018/wordml/cex" xmlns:w16cid="http://schemas.microsoft.com/office/word/2016/wordml/cid" xmlns:w16="http://schemas.microsoft.com/office/word/2018/wordml" xmlns:w16du="http://schemas.microsoft.com/office/word/2023/wordml/word16du" xmlns:w16sdtdh="http://schemas.microsoft.com/office/word/2020/wordml/sdtdatahash" xmlns:w16se="http://schemas.microsoft.com/office/word/2015/wordml/symex" xmlns:wpg="http://schemas.microsoft.com/office/word/2010/wordprocessingGroup" xmlns:wpi="http://schemas.microsoft.com/office/word/2010/wordprocessingInk" xmlns:wne="http://schemas.microsoft.com/office/word/2006/wordml" xmlns:wps="http://schemas.microsoft.com/office/word/2010/wordprocessingShape" mc:Ignorable="w14 w15 w16se w16cid w16 w16cex w16sdtdh wp14">
+<w:document xmlns:wpc="http://schemas.microsoft.com/office/word/2010/wordprocessingCanvas" xmlns:cx="http://schemas.microsoft.com/office/drawing/2014/chartex" xmlns:cx1="http://schemas.microsoft.com/office/drawing/2015/9/8/chartex" xmlns:cx2="http://schemas.microsoft.com/office/drawing/2015/10/21/chartex" xmlns:cx3="http://schemas.microsoft.com/office/drawing/2016/5/9/chartex" xmlns:cx4="http://schemas.microsoft.com/office/drawing/2016/5/10/chartex" xmlns:cx5="http://schemas.microsoft.com/office/drawing/2016/5/11/chartex" xmlns:cx6="http://schemas.microsoft.com/office/drawing/2016/5/12/chartex" xmlns:cx7="http://schemas.microsoft.com/office/drawing/2016/5/13/chartex" xmlns:cx8="http://schemas.microsoft.com/office/drawing/2016/5/14/chartex" xmlns:mc="http://schemas.openxmlformats.org/markup-compatibility/2006" xmlns:aink="http://schemas.microsoft.com/office/drawing/2016/ink" xmlns:am3d="http://schemas.microsoft.com/office/drawing/2017/model3d" xmlns:o="urn:schemas-microsoft-com:office:office" xmlns:r="http://schemas.openxmlformats.org/officeDocument/2006/relationships" xmlns:m="http://schemas.openxmlformats.org/officeDocument/2006/math" xmlns:v="urn:schemas-microsoft-com:vml" xmlns:wp14="http://schemas.microsoft.com/office/word/2010/wordprocessingDrawing" xmlns:wp="http://schemas.openxmlformats.org/drawingml/2006/wordprocessingDrawing" xmlns:w10="urn:schemas-microsoft-com:office:word" xmlns:w="http://schemas.openxmlformats.org/wordprocessingml/2006/main" xmlns:w14="http://schemas.microsoft.com/office/word/2010/wordml" xmlns:w15="http://schemas.microsoft.com/office/word/2012/wordml" xmlns:w16cid="http://schemas.microsoft.com/office/word/2016/wordml/cid" xmlns:w16se="http://schemas.microsoft.com/office/word/2015/wordml/symex" xmlns:wpg="http://schemas.microsoft.com/office/word/2010/wordprocessingGroup" xmlns:wpi="http://schemas.microsoft.com/office/word/2010/wordprocessingInk" xmlns:wne="http://schemas.microsoft.com/office/word/2006/wordml" xmlns:wps="http://schemas.microsoft.com/office/word/2010/wordprocessingShape" mc:Ignorable="w14 w15 w16se w16cid wp14">
   <w:body>
     <w:p>
       <w:pPr>
@@ -224,27 +224,7 @@
           <w:sz w:val="20"/>
           <w:szCs w:val="20"/>
         </w:rPr>
-        <w:t xml:space="preserve"> non-trivial quantum evolutions that are described by topology, </w:t>
-      </w:r>
-      <w:proofErr w:type="gramStart"/>
-      <w:r>
-        <w:rPr>
-          <w:rFonts w:ascii="Times New Roman" w:hAnsi="Times New Roman" w:cs="Times New Roman"/>
-          <w:color w:val="FF0000"/>
-          <w:sz w:val="20"/>
-          <w:szCs w:val="20"/>
-        </w:rPr>
-        <w:t>i.e.</w:t>
-      </w:r>
-      <w:proofErr w:type="gramEnd"/>
-      <w:r>
-        <w:rPr>
-          <w:rFonts w:ascii="Times New Roman" w:hAnsi="Times New Roman" w:cs="Times New Roman"/>
-          <w:color w:val="FF0000"/>
-          <w:sz w:val="20"/>
-          <w:szCs w:val="20"/>
-        </w:rPr>
-        <w:t xml:space="preserve"> they are abstracted from local geometrical details</w:t>
+        <w:t xml:space="preserve"> non-trivial quantum evolutions that are described by topology, i.e. they are abstracted from local geometrical details</w:t>
       </w:r>
       <w:r>
         <w:rPr>
@@ -377,25 +357,7 @@
           <w:sz w:val="20"/>
           <w:szCs w:val="20"/>
         </w:rPr>
-        <w:t xml:space="preserve"> (</w:t>
-      </w:r>
-      <w:proofErr w:type="gramStart"/>
-      <w:r>
-        <w:rPr>
-          <w:rFonts w:ascii="Times New Roman" w:hAnsi="Times New Roman" w:cs="Times New Roman"/>
-          <w:sz w:val="20"/>
-          <w:szCs w:val="20"/>
-        </w:rPr>
-        <w:t>which</w:t>
-      </w:r>
-      <w:proofErr w:type="gramEnd"/>
-      <w:r>
-        <w:rPr>
-          <w:rFonts w:ascii="Times New Roman" w:hAnsi="Times New Roman" w:cs="Times New Roman"/>
-          <w:sz w:val="20"/>
-          <w:szCs w:val="20"/>
-        </w:rPr>
-        <w:t xml:space="preserve"> Nikhil has studied previously).</w:t>
+        <w:t xml:space="preserve"> (which Nikhil has studied previously).</w:t>
       </w:r>
       <w:r>
         <w:rPr>
@@ -573,21 +535,78 @@
           <w:sz w:val="20"/>
           <w:szCs w:val="20"/>
         </w:rPr>
-        <w:t xml:space="preserve">The </w:t>
-      </w:r>
-      <w:r>
-        <w:rPr>
-          <w:rFonts w:ascii="Times New Roman" w:hAnsi="Times New Roman" w:cs="Times New Roman"/>
-          <w:color w:val="FF0000"/>
-          <w:sz w:val="20"/>
-          <w:szCs w:val="20"/>
-        </w:rPr>
-        <w:t>fundamental architecture of the QCNN will not have to be changed to accommodate this new state. ________</w:t>
-      </w:r>
-    </w:p>
-    <w:p>
-      <w:pPr>
+        <w:t xml:space="preserve">The fundamental architecture of the QCNN will not have to be changed to accommodate this new state. </w:t>
+      </w:r>
+      <w:r>
+        <w:rPr>
+          <w:rFonts w:ascii="Times New Roman" w:hAnsi="Times New Roman" w:cs="Times New Roman"/>
+          <w:color w:val="C00000"/>
+          <w:sz w:val="20"/>
+          <w:szCs w:val="20"/>
+        </w:rPr>
+        <w:t>The input</w:t>
+      </w:r>
+      <w:r>
+        <w:rPr>
+          <w:rFonts w:ascii="Times New Roman" w:hAnsi="Times New Roman" w:cs="Times New Roman"/>
+          <w:color w:val="C00000"/>
+          <w:sz w:val="20"/>
+          <w:szCs w:val="20"/>
+        </w:rPr>
+        <w:t>s</w:t>
+      </w:r>
+      <w:r>
+        <w:rPr>
+          <w:rFonts w:ascii="Times New Roman" w:hAnsi="Times New Roman" w:cs="Times New Roman"/>
+          <w:color w:val="C00000"/>
+          <w:sz w:val="20"/>
+          <w:szCs w:val="20"/>
+        </w:rPr>
+        <w:t xml:space="preserve"> for the QCNN model are a set of qubits</w:t>
+      </w:r>
+      <w:r>
+        <w:rPr>
+          <w:rFonts w:ascii="Times New Roman" w:hAnsi="Times New Roman" w:cs="Times New Roman"/>
+          <w:color w:val="C00000"/>
+          <w:sz w:val="20"/>
+          <w:szCs w:val="20"/>
+        </w:rPr>
+        <w:t xml:space="preserve">. Since we </w:t>
+      </w:r>
+      <w:r>
+        <w:rPr>
+          <w:rFonts w:ascii="Times New Roman" w:hAnsi="Times New Roman" w:cs="Times New Roman"/>
+          <w:color w:val="C00000"/>
+          <w:sz w:val="20"/>
+          <w:szCs w:val="20"/>
+        </w:rPr>
+        <w:t>simulate the Majorana modes</w:t>
+      </w:r>
+      <w:r>
+        <w:rPr>
+          <w:rFonts w:ascii="Times New Roman" w:hAnsi="Times New Roman" w:cs="Times New Roman"/>
+          <w:color w:val="C00000"/>
+          <w:sz w:val="20"/>
+          <w:szCs w:val="20"/>
+        </w:rPr>
+        <w:t xml:space="preserve"> through a quantum circuit that outputs a set of qubits, the current model can </w:t>
+      </w:r>
+      <w:r>
+        <w:rPr>
+          <w:rFonts w:ascii="Times New Roman" w:hAnsi="Times New Roman" w:cs="Times New Roman"/>
+          <w:color w:val="C00000"/>
+          <w:sz w:val="20"/>
+          <w:szCs w:val="20"/>
+        </w:rPr>
+        <w:lastRenderedPageBreak/>
+        <w:t>classify the new topological state. We plan on testing some modifications to the architecture. For example, we may try several different topological states and compare how the QCNN model runs for the different states. Also, we may experiment with different loss functions and regularization parameters within the QCNN model. Some adjustments to the QCNN structure that we may implement include adding ancilla bits to implement parallel feature maps and computing gradients by a backpropagation algorithm. Finally, we may extend the QCNN model to optimize fault-tolerant operations on quantum error correction code spaces, and implement a quantum convolutional autoencoder with skip connections to test on error correction.</w:t>
+      </w:r>
+    </w:p>
+    <w:p>
+      <w:pPr>
+        <w:pStyle w:val="ListParagraph"/>
         <w:spacing w:after="240"/>
+        <w:ind w:left="0"/>
         <w:rPr>
           <w:rFonts w:ascii="Times New Roman" w:hAnsi="Times New Roman" w:cs="Times New Roman"/>
           <w:b/>
@@ -596,7 +615,12 @@
           <w:szCs w:val="20"/>
         </w:rPr>
       </w:pPr>
-      <w:r>
+    </w:p>
+    <w:p>
+      <w:pPr>
+        <w:pStyle w:val="ListParagraph"/>
+        <w:spacing w:after="240"/>
+        <w:ind w:left="0"/>
         <w:rPr>
           <w:rFonts w:ascii="Times New Roman" w:hAnsi="Times New Roman" w:cs="Times New Roman"/>
           <w:b/>
@@ -604,7 +628,17 @@
           <w:sz w:val="20"/>
           <w:szCs w:val="20"/>
         </w:rPr>
-        <w:lastRenderedPageBreak/>
+      </w:pPr>
+      <w:bookmarkStart w:id="0" w:name="_GoBack"/>
+      <w:bookmarkEnd w:id="0"/>
+      <w:r>
+        <w:rPr>
+          <w:rFonts w:ascii="Times New Roman" w:hAnsi="Times New Roman" w:cs="Times New Roman"/>
+          <w:b/>
+          <w:iCs/>
+          <w:sz w:val="20"/>
+          <w:szCs w:val="20"/>
+        </w:rPr>
         <w:t>What are anticipated challenges of this project</w:t>
       </w:r>
       <w:r>
@@ -681,18 +715,8 @@
           <w:sz w:val="20"/>
           <w:szCs w:val="20"/>
         </w:rPr>
-        <w:t xml:space="preserve">it would be time consuming to run a QCNN in a quantum </w:t>
-      </w:r>
-      <w:proofErr w:type="gramStart"/>
-      <w:r>
-        <w:rPr>
-          <w:rFonts w:ascii="Times New Roman" w:hAnsi="Times New Roman" w:cs="Times New Roman"/>
-          <w:sz w:val="20"/>
-          <w:szCs w:val="20"/>
-        </w:rPr>
-        <w:t>computer</w:t>
-      </w:r>
-      <w:proofErr w:type="gramEnd"/>
+        <w:t>it would be time consuming to run a QCNN in a quantum computer</w:t>
+      </w:r>
     </w:p>
     <w:p>
       <w:pPr>
@@ -730,18 +754,8 @@
           <w:sz w:val="20"/>
           <w:szCs w:val="20"/>
         </w:rPr>
-        <w:t xml:space="preserve"> for the pooling </w:t>
-      </w:r>
-      <w:proofErr w:type="gramStart"/>
-      <w:r>
-        <w:rPr>
-          <w:rFonts w:ascii="Times New Roman" w:hAnsi="Times New Roman" w:cs="Times New Roman"/>
-          <w:sz w:val="20"/>
-          <w:szCs w:val="20"/>
-        </w:rPr>
-        <w:t>layer</w:t>
-      </w:r>
-      <w:proofErr w:type="gramEnd"/>
+        <w:t xml:space="preserve"> for the pooling layer</w:t>
+      </w:r>
     </w:p>
     <w:p>
       <w:pPr>
@@ -789,19 +803,8 @@
           <w:sz w:val="20"/>
           <w:szCs w:val="20"/>
         </w:rPr>
-        <w:t xml:space="preserve">this </w:t>
-      </w:r>
-      <w:proofErr w:type="gramStart"/>
-      <w:r>
-        <w:rPr>
-          <w:rFonts w:ascii="Times New Roman" w:hAnsi="Times New Roman" w:cs="Times New Roman"/>
-          <w:color w:val="000000" w:themeColor="text1"/>
-          <w:sz w:val="20"/>
-          <w:szCs w:val="20"/>
-        </w:rPr>
-        <w:t>noise</w:t>
-      </w:r>
-      <w:proofErr w:type="gramEnd"/>
+        <w:t>this noise</w:t>
+      </w:r>
     </w:p>
     <w:p>
       <w:pPr>
@@ -861,19 +864,8 @@
           <w:sz w:val="20"/>
           <w:szCs w:val="20"/>
         </w:rPr>
-        <w:t xml:space="preserve">quantum states can be </w:t>
-      </w:r>
-      <w:proofErr w:type="gramStart"/>
-      <w:r>
-        <w:rPr>
-          <w:rFonts w:ascii="Times New Roman" w:hAnsi="Times New Roman" w:cs="Times New Roman"/>
-          <w:color w:val="000000" w:themeColor="text1"/>
-          <w:sz w:val="20"/>
-          <w:szCs w:val="20"/>
-        </w:rPr>
-        <w:t>preserved</w:t>
-      </w:r>
-      <w:proofErr w:type="gramEnd"/>
+        <w:t>quantum states can be preserved</w:t>
+      </w:r>
     </w:p>
     <w:p>
       <w:pPr>
@@ -1023,19 +1015,8 @@
           <w:sz w:val="20"/>
           <w:szCs w:val="20"/>
         </w:rPr>
-        <w:t xml:space="preserve">be difficult to use complex and large training </w:t>
-      </w:r>
-      <w:proofErr w:type="gramStart"/>
-      <w:r>
-        <w:rPr>
-          <w:rFonts w:ascii="Times New Roman" w:hAnsi="Times New Roman" w:cs="Times New Roman"/>
-          <w:color w:val="000000" w:themeColor="text1"/>
-          <w:sz w:val="20"/>
-          <w:szCs w:val="20"/>
-        </w:rPr>
-        <w:t>data</w:t>
-      </w:r>
-      <w:proofErr w:type="gramEnd"/>
+        <w:t>be difficult to use complex and large training data</w:t>
+      </w:r>
     </w:p>
     <w:p>
       <w:pPr>
@@ -1078,10 +1059,165 @@
           <w:sz w:val="20"/>
           <w:szCs w:val="20"/>
         </w:rPr>
-        <w:t>Qualitatively, what kind of results do you expect (</w:t>
-      </w:r>
-      <w:proofErr w:type="gramStart"/>
-      <w:r>
+        <w:t>Qualitatively, what kind of results do you expect (e.g. plots or figures)?</w:t>
+      </w:r>
+    </w:p>
+    <w:p>
+      <w:pPr>
+        <w:spacing w:after="240"/>
+        <w:rPr>
+          <w:rFonts w:ascii="Times New Roman" w:hAnsi="Times New Roman" w:cs="Times New Roman"/>
+          <w:color w:val="FF0000"/>
+          <w:sz w:val="20"/>
+          <w:szCs w:val="20"/>
+        </w:rPr>
+      </w:pPr>
+      <w:r>
+        <w:rPr>
+          <w:rFonts w:ascii="Times New Roman" w:hAnsi="Times New Roman" w:cs="Times New Roman"/>
+          <w:sz w:val="20"/>
+          <w:szCs w:val="20"/>
+        </w:rPr>
+        <w:t>In addition to the regular training/test loss plots, we could have a phase diagram which shows the transition between topological and non-topological states, and overlay it with the QCNN classification output. This will show us the regimes in which our QCNN performs well and not-so-well.</w:t>
+      </w:r>
+      <w:r>
+        <w:rPr>
+          <w:rFonts w:ascii="Times New Roman" w:hAnsi="Times New Roman" w:cs="Times New Roman"/>
+          <w:sz w:val="20"/>
+          <w:szCs w:val="20"/>
+        </w:rPr>
+        <w:t xml:space="preserve"> We will also have a figure comparing the QCNN sample complexity to the traditional quantum </w:t>
+      </w:r>
+      <w:r>
+        <w:rPr>
+          <w:rFonts w:ascii="Times New Roman" w:hAnsi="Times New Roman" w:cs="Times New Roman"/>
+          <w:color w:val="000000" w:themeColor="text1"/>
+          <w:sz w:val="20"/>
+          <w:szCs w:val="20"/>
+        </w:rPr>
+        <w:t>tomography sample complexity.</w:t>
+      </w:r>
+      <w:r>
+        <w:rPr>
+          <w:rFonts w:ascii="Times New Roman" w:hAnsi="Times New Roman" w:cs="Times New Roman"/>
+          <w:color w:val="000000" w:themeColor="text1"/>
+          <w:sz w:val="20"/>
+          <w:szCs w:val="20"/>
+        </w:rPr>
+        <w:t xml:space="preserve"> Also, we can plot the generalization gap, we can observe if our model is overfitting or underfitting.</w:t>
+      </w:r>
+      <w:r>
+        <w:rPr>
+          <w:rFonts w:ascii="Times New Roman" w:hAnsi="Times New Roman" w:cs="Times New Roman"/>
+          <w:color w:val="000000" w:themeColor="text1"/>
+          <w:sz w:val="20"/>
+          <w:szCs w:val="20"/>
+        </w:rPr>
+        <w:t xml:space="preserve"> </w:t>
+      </w:r>
+      <w:r>
+        <w:rPr>
+          <w:rFonts w:ascii="Times New Roman" w:hAnsi="Times New Roman" w:cs="Times New Roman"/>
+          <w:color w:val="000000" w:themeColor="text1"/>
+          <w:sz w:val="20"/>
+          <w:szCs w:val="20"/>
+        </w:rPr>
+        <w:t xml:space="preserve">We can try to come up with </w:t>
+      </w:r>
+      <w:r>
+        <w:rPr>
+          <w:rFonts w:ascii="Times New Roman" w:hAnsi="Times New Roman" w:cs="Times New Roman"/>
+          <w:color w:val="000000" w:themeColor="text1"/>
+          <w:sz w:val="20"/>
+          <w:szCs w:val="20"/>
+        </w:rPr>
+        <w:t>a visualization</w:t>
+      </w:r>
+      <w:r>
+        <w:rPr>
+          <w:rFonts w:ascii="Times New Roman" w:hAnsi="Times New Roman" w:cs="Times New Roman"/>
+          <w:color w:val="000000" w:themeColor="text1"/>
+          <w:sz w:val="20"/>
+          <w:szCs w:val="20"/>
+        </w:rPr>
+        <w:t xml:space="preserve"> of feature maps </w:t>
+      </w:r>
+      <w:r>
+        <w:rPr>
+          <w:rFonts w:ascii="Times New Roman" w:hAnsi="Times New Roman" w:cs="Times New Roman"/>
+          <w:color w:val="000000" w:themeColor="text1"/>
+          <w:sz w:val="20"/>
+          <w:szCs w:val="20"/>
+        </w:rPr>
+        <w:t>to better understand and visualize the</w:t>
+      </w:r>
+      <w:r>
+        <w:rPr>
+          <w:rFonts w:ascii="Times New Roman" w:hAnsi="Times New Roman" w:cs="Times New Roman"/>
+          <w:color w:val="000000" w:themeColor="text1"/>
+          <w:sz w:val="20"/>
+          <w:szCs w:val="20"/>
+        </w:rPr>
+        <w:t xml:space="preserve"> internal workings of the QCNN. </w:t>
+      </w:r>
+      <w:r>
+        <w:rPr>
+          <w:rFonts w:ascii="Times New Roman" w:hAnsi="Times New Roman" w:cs="Times New Roman"/>
+          <w:color w:val="000000" w:themeColor="text1"/>
+          <w:sz w:val="20"/>
+          <w:szCs w:val="20"/>
+        </w:rPr>
+        <w:t xml:space="preserve">We </w:t>
+      </w:r>
+      <w:r>
+        <w:rPr>
+          <w:rFonts w:ascii="Times New Roman" w:hAnsi="Times New Roman" w:cs="Times New Roman"/>
+          <w:color w:val="000000" w:themeColor="text1"/>
+          <w:sz w:val="20"/>
+          <w:szCs w:val="20"/>
+        </w:rPr>
+        <w:t xml:space="preserve">will also try to visualize the network in some way </w:t>
+      </w:r>
+      <w:r>
+        <w:rPr>
+          <w:rFonts w:ascii="Times New Roman" w:hAnsi="Times New Roman" w:cs="Times New Roman"/>
+          <w:color w:val="000000" w:themeColor="text1"/>
+          <w:sz w:val="20"/>
+          <w:szCs w:val="20"/>
+        </w:rPr>
+        <w:t>such as</w:t>
+      </w:r>
+      <w:r>
+        <w:rPr>
+          <w:rFonts w:ascii="Times New Roman" w:hAnsi="Times New Roman" w:cs="Times New Roman"/>
+          <w:color w:val="000000" w:themeColor="text1"/>
+          <w:sz w:val="20"/>
+          <w:szCs w:val="20"/>
+        </w:rPr>
+        <w:t xml:space="preserve"> the parameters</w:t>
+      </w:r>
+      <w:r>
+        <w:rPr>
+          <w:rFonts w:ascii="Times New Roman" w:hAnsi="Times New Roman" w:cs="Times New Roman"/>
+          <w:color w:val="000000" w:themeColor="text1"/>
+          <w:sz w:val="20"/>
+          <w:szCs w:val="20"/>
+        </w:rPr>
+        <w:t xml:space="preserve"> </w:t>
+      </w:r>
+      <w:r>
+        <w:rPr>
+          <w:rFonts w:ascii="Times New Roman" w:hAnsi="Times New Roman" w:cs="Times New Roman"/>
+          <w:color w:val="000000" w:themeColor="text1"/>
+          <w:sz w:val="20"/>
+          <w:szCs w:val="20"/>
+        </w:rPr>
+        <w:t>to gain insight into how the network is making predictions.</w:t>
+      </w:r>
+    </w:p>
+    <w:p>
+      <w:pPr>
+        <w:spacing w:after="240"/>
         <w:rPr>
           <w:rFonts w:ascii="Times New Roman" w:hAnsi="Times New Roman" w:cs="Times New Roman"/>
           <w:b/>
@@ -1089,9 +1225,7 @@
           <w:sz w:val="20"/>
           <w:szCs w:val="20"/>
         </w:rPr>
-        <w:t>e.g.</w:t>
-      </w:r>
-      <w:proofErr w:type="gramEnd"/>
+      </w:pPr>
       <w:r>
         <w:rPr>
           <w:rFonts w:ascii="Times New Roman" w:hAnsi="Times New Roman" w:cs="Times New Roman"/>
@@ -1100,70 +1234,52 @@
           <w:sz w:val="20"/>
           <w:szCs w:val="20"/>
         </w:rPr>
-        <w:t xml:space="preserve"> plots or figures)?</w:t>
-      </w:r>
-    </w:p>
-    <w:p>
-      <w:pPr>
-        <w:spacing w:after="240"/>
-        <w:rPr>
-          <w:rFonts w:ascii="Times New Roman" w:hAnsi="Times New Roman" w:cs="Times New Roman"/>
-          <w:color w:val="FF0000"/>
-          <w:sz w:val="20"/>
-          <w:szCs w:val="20"/>
-        </w:rPr>
-      </w:pPr>
-      <w:r>
-        <w:rPr>
-          <w:rFonts w:ascii="Times New Roman" w:hAnsi="Times New Roman" w:cs="Times New Roman"/>
-          <w:sz w:val="20"/>
-          <w:szCs w:val="20"/>
-        </w:rPr>
-        <w:t xml:space="preserve">In addition to the regular training/test loss plots, we could have a phase diagram which shows the transition between topological and non-topological </w:t>
-      </w:r>
-      <w:proofErr w:type="gramStart"/>
-      <w:r>
-        <w:rPr>
-          <w:rFonts w:ascii="Times New Roman" w:hAnsi="Times New Roman" w:cs="Times New Roman"/>
-          <w:sz w:val="20"/>
-          <w:szCs w:val="20"/>
-        </w:rPr>
-        <w:t>states, and</w:t>
-      </w:r>
-      <w:proofErr w:type="gramEnd"/>
-      <w:r>
-        <w:rPr>
-          <w:rFonts w:ascii="Times New Roman" w:hAnsi="Times New Roman" w:cs="Times New Roman"/>
-          <w:sz w:val="20"/>
-          <w:szCs w:val="20"/>
-        </w:rPr>
-        <w:t xml:space="preserve"> overlay it with the QCNN classification output. This will show us the regimes in which our QCNN performs well and not-so-well.</w:t>
-      </w:r>
-      <w:r>
-        <w:rPr>
-          <w:rFonts w:ascii="Times New Roman" w:hAnsi="Times New Roman" w:cs="Times New Roman"/>
-          <w:sz w:val="20"/>
-          <w:szCs w:val="20"/>
-        </w:rPr>
-        <w:t xml:space="preserve"> We will also have a figure comparing the QCNN sample complexity to the traditional quantum </w:t>
-      </w:r>
-      <w:r>
-        <w:rPr>
-          <w:rFonts w:ascii="Times New Roman" w:hAnsi="Times New Roman" w:cs="Times New Roman"/>
-          <w:color w:val="000000" w:themeColor="text1"/>
-          <w:sz w:val="20"/>
-          <w:szCs w:val="20"/>
-        </w:rPr>
-        <w:t>tomography sample complexity.</w:t>
-      </w:r>
-      <w:r>
-        <w:rPr>
-          <w:rFonts w:ascii="Times New Roman" w:hAnsi="Times New Roman" w:cs="Times New Roman"/>
-          <w:color w:val="000000" w:themeColor="text1"/>
-          <w:sz w:val="20"/>
-          <w:szCs w:val="20"/>
-        </w:rPr>
-        <w:t xml:space="preserve"> Also, we can plot the generalization gap, we can observe if our model is overfitting or underfitting.</w:t>
+        <w:t>Quantitatively, what kind of analysis will you use to evaluate and/or compare your results (e.g. what performance metrics or statistical tests)?</w:t>
+      </w:r>
+    </w:p>
+    <w:p>
+      <w:pPr>
+        <w:rPr>
+          <w:rFonts w:ascii="Times New Roman" w:hAnsi="Times New Roman" w:cs="Times New Roman"/>
+          <w:color w:val="000000" w:themeColor="text1"/>
+          <w:sz w:val="20"/>
+          <w:szCs w:val="20"/>
+        </w:rPr>
+      </w:pPr>
+      <w:r>
+        <w:rPr>
+          <w:rFonts w:ascii="Times New Roman" w:hAnsi="Times New Roman" w:cs="Times New Roman"/>
+          <w:sz w:val="20"/>
+          <w:szCs w:val="20"/>
+        </w:rPr>
+        <w:t xml:space="preserve">We will use MSE as our loss function, </w:t>
+      </w:r>
+      <w:r>
+        <w:rPr>
+          <w:rFonts w:ascii="Times New Roman" w:hAnsi="Times New Roman" w:cs="Times New Roman"/>
+          <w:color w:val="000000" w:themeColor="text1"/>
+          <w:sz w:val="20"/>
+          <w:szCs w:val="20"/>
+        </w:rPr>
+        <w:t xml:space="preserve">following </w:t>
+      </w:r>
+      <w:r>
+        <w:rPr>
+          <w:rFonts w:ascii="Times New Roman" w:hAnsi="Times New Roman" w:cs="Times New Roman"/>
+          <w:color w:val="000000" w:themeColor="text1"/>
+          <w:sz w:val="20"/>
+          <w:szCs w:val="20"/>
+        </w:rPr>
+        <w:t xml:space="preserve">the methodology described in the following resource </w:t>
+      </w:r>
+      <w:r>
+        <w:rPr>
+          <w:rFonts w:ascii="Times New Roman" w:hAnsi="Times New Roman" w:cs="Times New Roman"/>
+          <w:color w:val="000000" w:themeColor="text1"/>
+          <w:sz w:val="20"/>
+          <w:szCs w:val="20"/>
+        </w:rPr>
+        <w:t>[1].</w:t>
       </w:r>
       <w:r>
         <w:rPr>
@@ -1181,203 +1297,6 @@
           <w:sz w:val="20"/>
           <w:szCs w:val="20"/>
         </w:rPr>
-        <w:t xml:space="preserve">We can try to come up with </w:t>
-      </w:r>
-      <w:r>
-        <w:rPr>
-          <w:rFonts w:ascii="Times New Roman" w:hAnsi="Times New Roman" w:cs="Times New Roman"/>
-          <w:color w:val="000000" w:themeColor="text1"/>
-          <w:sz w:val="20"/>
-          <w:szCs w:val="20"/>
-        </w:rPr>
-        <w:t>a visualization</w:t>
-      </w:r>
-      <w:r>
-        <w:rPr>
-          <w:rFonts w:ascii="Times New Roman" w:hAnsi="Times New Roman" w:cs="Times New Roman"/>
-          <w:color w:val="000000" w:themeColor="text1"/>
-          <w:sz w:val="20"/>
-          <w:szCs w:val="20"/>
-        </w:rPr>
-        <w:t xml:space="preserve"> of feature maps </w:t>
-      </w:r>
-      <w:r>
-        <w:rPr>
-          <w:rFonts w:ascii="Times New Roman" w:hAnsi="Times New Roman" w:cs="Times New Roman"/>
-          <w:color w:val="000000" w:themeColor="text1"/>
-          <w:sz w:val="20"/>
-          <w:szCs w:val="20"/>
-        </w:rPr>
-        <w:t>to better understand and visualize the</w:t>
-      </w:r>
-      <w:r>
-        <w:rPr>
-          <w:rFonts w:ascii="Times New Roman" w:hAnsi="Times New Roman" w:cs="Times New Roman"/>
-          <w:color w:val="000000" w:themeColor="text1"/>
-          <w:sz w:val="20"/>
-          <w:szCs w:val="20"/>
-        </w:rPr>
-        <w:t xml:space="preserve"> internal workings of the QCNN. </w:t>
-      </w:r>
-      <w:r>
-        <w:rPr>
-          <w:rFonts w:ascii="Times New Roman" w:hAnsi="Times New Roman" w:cs="Times New Roman"/>
-          <w:color w:val="000000" w:themeColor="text1"/>
-          <w:sz w:val="20"/>
-          <w:szCs w:val="20"/>
-        </w:rPr>
-        <w:t xml:space="preserve">We </w:t>
-      </w:r>
-      <w:r>
-        <w:rPr>
-          <w:rFonts w:ascii="Times New Roman" w:hAnsi="Times New Roman" w:cs="Times New Roman"/>
-          <w:color w:val="000000" w:themeColor="text1"/>
-          <w:sz w:val="20"/>
-          <w:szCs w:val="20"/>
-        </w:rPr>
-        <w:t xml:space="preserve">will also try to visualize the network in some way </w:t>
-      </w:r>
-      <w:r>
-        <w:rPr>
-          <w:rFonts w:ascii="Times New Roman" w:hAnsi="Times New Roman" w:cs="Times New Roman"/>
-          <w:color w:val="000000" w:themeColor="text1"/>
-          <w:sz w:val="20"/>
-          <w:szCs w:val="20"/>
-        </w:rPr>
-        <w:t>such as</w:t>
-      </w:r>
-      <w:r>
-        <w:rPr>
-          <w:rFonts w:ascii="Times New Roman" w:hAnsi="Times New Roman" w:cs="Times New Roman"/>
-          <w:color w:val="000000" w:themeColor="text1"/>
-          <w:sz w:val="20"/>
-          <w:szCs w:val="20"/>
-        </w:rPr>
-        <w:t xml:space="preserve"> the parameters</w:t>
-      </w:r>
-      <w:r>
-        <w:rPr>
-          <w:rFonts w:ascii="Times New Roman" w:hAnsi="Times New Roman" w:cs="Times New Roman"/>
-          <w:color w:val="000000" w:themeColor="text1"/>
-          <w:sz w:val="20"/>
-          <w:szCs w:val="20"/>
-        </w:rPr>
-        <w:t xml:space="preserve"> </w:t>
-      </w:r>
-      <w:r>
-        <w:rPr>
-          <w:rFonts w:ascii="Times New Roman" w:hAnsi="Times New Roman" w:cs="Times New Roman"/>
-          <w:color w:val="000000" w:themeColor="text1"/>
-          <w:sz w:val="20"/>
-          <w:szCs w:val="20"/>
-        </w:rPr>
-        <w:t>to gain insight into how the network is making predictions.</w:t>
-      </w:r>
-    </w:p>
-    <w:p>
-      <w:pPr>
-        <w:spacing w:after="240"/>
-        <w:rPr>
-          <w:rFonts w:ascii="Times New Roman" w:hAnsi="Times New Roman" w:cs="Times New Roman"/>
-          <w:b/>
-          <w:iCs/>
-          <w:sz w:val="20"/>
-          <w:szCs w:val="20"/>
-        </w:rPr>
-      </w:pPr>
-      <w:r>
-        <w:rPr>
-          <w:rFonts w:ascii="Times New Roman" w:hAnsi="Times New Roman" w:cs="Times New Roman"/>
-          <w:b/>
-          <w:iCs/>
-          <w:sz w:val="20"/>
-          <w:szCs w:val="20"/>
-        </w:rPr>
-        <w:t>Quantitatively, what kind of analysis will you use to evaluate and/or compare your results (</w:t>
-      </w:r>
-      <w:proofErr w:type="gramStart"/>
-      <w:r>
-        <w:rPr>
-          <w:rFonts w:ascii="Times New Roman" w:hAnsi="Times New Roman" w:cs="Times New Roman"/>
-          <w:b/>
-          <w:iCs/>
-          <w:sz w:val="20"/>
-          <w:szCs w:val="20"/>
-        </w:rPr>
-        <w:t>e.g.</w:t>
-      </w:r>
-      <w:proofErr w:type="gramEnd"/>
-      <w:r>
-        <w:rPr>
-          <w:rFonts w:ascii="Times New Roman" w:hAnsi="Times New Roman" w:cs="Times New Roman"/>
-          <w:b/>
-          <w:iCs/>
-          <w:sz w:val="20"/>
-          <w:szCs w:val="20"/>
-        </w:rPr>
-        <w:t xml:space="preserve"> what performance metrics or statistical tests)?</w:t>
-      </w:r>
-    </w:p>
-    <w:p>
-      <w:pPr>
-        <w:rPr>
-          <w:rFonts w:ascii="Times New Roman" w:hAnsi="Times New Roman" w:cs="Times New Roman"/>
-          <w:color w:val="000000" w:themeColor="text1"/>
-          <w:sz w:val="20"/>
-          <w:szCs w:val="20"/>
-        </w:rPr>
-      </w:pPr>
-      <w:r>
-        <w:rPr>
-          <w:rFonts w:ascii="Times New Roman" w:hAnsi="Times New Roman" w:cs="Times New Roman"/>
-          <w:sz w:val="20"/>
-          <w:szCs w:val="20"/>
-        </w:rPr>
-        <w:t xml:space="preserve">We will use MSE as our loss function, </w:t>
-      </w:r>
-      <w:r>
-        <w:rPr>
-          <w:rFonts w:ascii="Times New Roman" w:hAnsi="Times New Roman" w:cs="Times New Roman"/>
-          <w:color w:val="000000" w:themeColor="text1"/>
-          <w:sz w:val="20"/>
-          <w:szCs w:val="20"/>
-        </w:rPr>
-        <w:t xml:space="preserve">following </w:t>
-      </w:r>
-      <w:r>
-        <w:rPr>
-          <w:rFonts w:ascii="Times New Roman" w:hAnsi="Times New Roman" w:cs="Times New Roman"/>
-          <w:color w:val="000000" w:themeColor="text1"/>
-          <w:sz w:val="20"/>
-          <w:szCs w:val="20"/>
-        </w:rPr>
-        <w:t xml:space="preserve">the methodology described in the following resource </w:t>
-      </w:r>
-      <w:r>
-        <w:rPr>
-          <w:rFonts w:ascii="Times New Roman" w:hAnsi="Times New Roman" w:cs="Times New Roman"/>
-          <w:color w:val="000000" w:themeColor="text1"/>
-          <w:sz w:val="20"/>
-          <w:szCs w:val="20"/>
-        </w:rPr>
-        <w:t>[1].</w:t>
-      </w:r>
-      <w:r>
-        <w:rPr>
-          <w:rFonts w:ascii="Times New Roman" w:hAnsi="Times New Roman" w:cs="Times New Roman"/>
-          <w:color w:val="000000" w:themeColor="text1"/>
-          <w:sz w:val="20"/>
-          <w:szCs w:val="20"/>
-        </w:rPr>
-        <w:t xml:space="preserve"> </w:t>
-      </w:r>
-      <w:r>
-        <w:rPr>
-          <w:rFonts w:ascii="Times New Roman" w:hAnsi="Times New Roman" w:cs="Times New Roman"/>
-          <w:color w:val="000000" w:themeColor="text1"/>
-          <w:sz w:val="20"/>
-          <w:szCs w:val="20"/>
-        </w:rPr>
         <w:t>We are</w:t>
       </w:r>
       <w:r>
@@ -1423,27 +1342,7 @@
           <w:sz w:val="20"/>
           <w:szCs w:val="20"/>
         </w:rPr>
-        <w:t xml:space="preserve"> (</w:t>
-      </w:r>
-      <w:proofErr w:type="gramStart"/>
-      <w:r>
-        <w:rPr>
-          <w:rFonts w:ascii="Times New Roman" w:hAnsi="Times New Roman" w:cs="Times New Roman"/>
-          <w:color w:val="000000" w:themeColor="text1"/>
-          <w:sz w:val="20"/>
-          <w:szCs w:val="20"/>
-        </w:rPr>
-        <w:t>i.e.</w:t>
-      </w:r>
-      <w:proofErr w:type="gramEnd"/>
-      <w:r>
-        <w:rPr>
-          <w:rFonts w:ascii="Times New Roman" w:hAnsi="Times New Roman" w:cs="Times New Roman"/>
-          <w:color w:val="000000" w:themeColor="text1"/>
-          <w:sz w:val="20"/>
-          <w:szCs w:val="20"/>
-        </w:rPr>
-        <w:t xml:space="preserve"> distance between two quantum states)</w:t>
+        <w:t xml:space="preserve"> (i.e. distance between two quantum states)</w:t>
       </w:r>
       <w:r>
         <w:rPr>
@@ -2022,7 +1921,7 @@
 </file>
 
 <file path=word/endnotes.xml><?xml version="1.0" encoding="utf-8"?>
-<w:endnotes xmlns:wpc="http://schemas.microsoft.com/office/word/2010/wordprocessingCanvas" xmlns:cx="http://schemas.microsoft.com/office/drawing/2014/chartex" xmlns:cx1="http://schemas.microsoft.com/office/drawing/2015/9/8/chartex" xmlns:cx2="http://schemas.microsoft.com/office/drawing/2015/10/21/chartex" xmlns:cx3="http://schemas.microsoft.com/office/drawing/2016/5/9/chartex" xmlns:cx4="http://schemas.microsoft.com/office/drawing/2016/5/10/chartex" xmlns:cx5="http://schemas.microsoft.com/office/drawing/2016/5/11/chartex" xmlns:cx6="http://schemas.microsoft.com/office/drawing/2016/5/12/chartex" xmlns:cx7="http://schemas.microsoft.com/office/drawing/2016/5/13/chartex" xmlns:cx8="http://schemas.microsoft.com/office/drawing/2016/5/14/chartex" xmlns:mc="http://schemas.openxmlformats.org/markup-compatibility/2006" xmlns:aink="http://schemas.microsoft.com/office/drawing/2016/ink" xmlns:am3d="http://schemas.microsoft.com/office/drawing/2017/model3d" xmlns:o="urn:schemas-microsoft-com:office:office" xmlns:oel="http://schemas.microsoft.com/office/2019/extlst" xmlns:r="http://schemas.openxmlformats.org/officeDocument/2006/relationships" xmlns:m="http://schemas.openxmlformats.org/officeDocument/2006/math" xmlns:v="urn:schemas-microsoft-com:vml" xmlns:wp14="http://schemas.microsoft.com/office/word/2010/wordprocessingDrawing" xmlns:wp="http://schemas.openxmlformats.org/drawingml/2006/wordprocessingDrawing" xmlns:w10="urn:schemas-microsoft-com:office:word" xmlns:w="http://schemas.openxmlformats.org/wordprocessingml/2006/main" xmlns:w14="http://schemas.microsoft.com/office/word/2010/wordml" xmlns:w15="http://schemas.microsoft.com/office/word/2012/wordml" xmlns:w16cex="http://schemas.microsoft.com/office/word/2018/wordml/cex" xmlns:w16cid="http://schemas.microsoft.com/office/word/2016/wordml/cid" xmlns:w16="http://schemas.microsoft.com/office/word/2018/wordml" xmlns:w16du="http://schemas.microsoft.com/office/word/2023/wordml/word16du" xmlns:w16sdtdh="http://schemas.microsoft.com/office/word/2020/wordml/sdtdatahash" xmlns:w16se="http://schemas.microsoft.com/office/word/2015/wordml/symex" xmlns:wpg="http://schemas.microsoft.com/office/word/2010/wordprocessingGroup" xmlns:wpi="http://schemas.microsoft.com/office/word/2010/wordprocessingInk" xmlns:wne="http://schemas.microsoft.com/office/word/2006/wordml" xmlns:wps="http://schemas.microsoft.com/office/word/2010/wordprocessingShape" mc:Ignorable="w14 w15 w16se w16cid w16 w16cex w16sdtdh wp14">
+<w:endnotes xmlns:wpc="http://schemas.microsoft.com/office/word/2010/wordprocessingCanvas" xmlns:cx="http://schemas.microsoft.com/office/drawing/2014/chartex" xmlns:cx1="http://schemas.microsoft.com/office/drawing/2015/9/8/chartex" xmlns:cx2="http://schemas.microsoft.com/office/drawing/2015/10/21/chartex" xmlns:cx3="http://schemas.microsoft.com/office/drawing/2016/5/9/chartex" xmlns:cx4="http://schemas.microsoft.com/office/drawing/2016/5/10/chartex" xmlns:cx5="http://schemas.microsoft.com/office/drawing/2016/5/11/chartex" xmlns:cx6="http://schemas.microsoft.com/office/drawing/2016/5/12/chartex" xmlns:cx7="http://schemas.microsoft.com/office/drawing/2016/5/13/chartex" xmlns:cx8="http://schemas.microsoft.com/office/drawing/2016/5/14/chartex" xmlns:mc="http://schemas.openxmlformats.org/markup-compatibility/2006" xmlns:aink="http://schemas.microsoft.com/office/drawing/2016/ink" xmlns:am3d="http://schemas.microsoft.com/office/drawing/2017/model3d" xmlns:o="urn:schemas-microsoft-com:office:office" xmlns:r="http://schemas.openxmlformats.org/officeDocument/2006/relationships" xmlns:m="http://schemas.openxmlformats.org/officeDocument/2006/math" xmlns:v="urn:schemas-microsoft-com:vml" xmlns:wp14="http://schemas.microsoft.com/office/word/2010/wordprocessingDrawing" xmlns:wp="http://schemas.openxmlformats.org/drawingml/2006/wordprocessingDrawing" xmlns:w10="urn:schemas-microsoft-com:office:word" xmlns:w="http://schemas.openxmlformats.org/wordprocessingml/2006/main" xmlns:w14="http://schemas.microsoft.com/office/word/2010/wordml" xmlns:w15="http://schemas.microsoft.com/office/word/2012/wordml" xmlns:w16cid="http://schemas.microsoft.com/office/word/2016/wordml/cid" xmlns:w16se="http://schemas.microsoft.com/office/word/2015/wordml/symex" xmlns:wpg="http://schemas.microsoft.com/office/word/2010/wordprocessingGroup" xmlns:wpi="http://schemas.microsoft.com/office/word/2010/wordprocessingInk" xmlns:wne="http://schemas.microsoft.com/office/word/2006/wordml" xmlns:wps="http://schemas.microsoft.com/office/word/2010/wordprocessingShape" mc:Ignorable="w14 w15 w16se w16cid wp14">
   <w:endnote w:type="separator" w:id="-1">
     <w:p>
       <w:r>
@@ -2041,7 +1940,7 @@
 </file>
 
 <file path=word/footnotes.xml><?xml version="1.0" encoding="utf-8"?>
-<w:footnotes xmlns:wpc="http://schemas.microsoft.com/office/word/2010/wordprocessingCanvas" xmlns:cx="http://schemas.microsoft.com/office/drawing/2014/chartex" xmlns:cx1="http://schemas.microsoft.com/office/drawing/2015/9/8/chartex" xmlns:cx2="http://schemas.microsoft.com/office/drawing/2015/10/21/chartex" xmlns:cx3="http://schemas.microsoft.com/office/drawing/2016/5/9/chartex" xmlns:cx4="http://schemas.microsoft.com/office/drawing/2016/5/10/chartex" xmlns:cx5="http://schemas.microsoft.com/office/drawing/2016/5/11/chartex" xmlns:cx6="http://schemas.microsoft.com/office/drawing/2016/5/12/chartex" xmlns:cx7="http://schemas.microsoft.com/office/drawing/2016/5/13/chartex" xmlns:cx8="http://schemas.microsoft.com/office/drawing/2016/5/14/chartex" xmlns:mc="http://schemas.openxmlformats.org/markup-compatibility/2006" xmlns:aink="http://schemas.microsoft.com/office/drawing/2016/ink" xmlns:am3d="http://schemas.microsoft.com/office/drawing/2017/model3d" xmlns:o="urn:schemas-microsoft-com:office:office" xmlns:oel="http://schemas.microsoft.com/office/2019/extlst" xmlns:r="http://schemas.openxmlformats.org/officeDocument/2006/relationships" xmlns:m="http://schemas.openxmlformats.org/officeDocument/2006/math" xmlns:v="urn:schemas-microsoft-com:vml" xmlns:wp14="http://schemas.microsoft.com/office/word/2010/wordprocessingDrawing" xmlns:wp="http://schemas.openxmlformats.org/drawingml/2006/wordprocessingDrawing" xmlns:w10="urn:schemas-microsoft-com:office:word" xmlns:w="http://schemas.openxmlformats.org/wordprocessingml/2006/main" xmlns:w14="http://schemas.microsoft.com/office/word/2010/wordml" xmlns:w15="http://schemas.microsoft.com/office/word/2012/wordml" xmlns:w16cex="http://schemas.microsoft.com/office/word/2018/wordml/cex" xmlns:w16cid="http://schemas.microsoft.com/office/word/2016/wordml/cid" xmlns:w16="http://schemas.microsoft.com/office/word/2018/wordml" xmlns:w16du="http://schemas.microsoft.com/office/word/2023/wordml/word16du" xmlns:w16sdtdh="http://schemas.microsoft.com/office/word/2020/wordml/sdtdatahash" xmlns:w16se="http://schemas.microsoft.com/office/word/2015/wordml/symex" xmlns:wpg="http://schemas.microsoft.com/office/word/2010/wordprocessingGroup" xmlns:wpi="http://schemas.microsoft.com/office/word/2010/wordprocessingInk" xmlns:wne="http://schemas.microsoft.com/office/word/2006/wordml" xmlns:wps="http://schemas.microsoft.com/office/word/2010/wordprocessingShape" mc:Ignorable="w14 w15 w16se w16cid w16 w16cex w16sdtdh wp14">
+<w:footnotes xmlns:wpc="http://schemas.microsoft.com/office/word/2010/wordprocessingCanvas" xmlns:cx="http://schemas.microsoft.com/office/drawing/2014/chartex" xmlns:cx1="http://schemas.microsoft.com/office/drawing/2015/9/8/chartex" xmlns:cx2="http://schemas.microsoft.com/office/drawing/2015/10/21/chartex" xmlns:cx3="http://schemas.microsoft.com/office/drawing/2016/5/9/chartex" xmlns:cx4="http://schemas.microsoft.com/office/drawing/2016/5/10/chartex" xmlns:cx5="http://schemas.microsoft.com/office/drawing/2016/5/11/chartex" xmlns:cx6="http://schemas.microsoft.com/office/drawing/2016/5/12/chartex" xmlns:cx7="http://schemas.microsoft.com/office/drawing/2016/5/13/chartex" xmlns:cx8="http://schemas.microsoft.com/office/drawing/2016/5/14/chartex" xmlns:mc="http://schemas.openxmlformats.org/markup-compatibility/2006" xmlns:aink="http://schemas.microsoft.com/office/drawing/2016/ink" xmlns:am3d="http://schemas.microsoft.com/office/drawing/2017/model3d" xmlns:o="urn:schemas-microsoft-com:office:office" xmlns:r="http://schemas.openxmlformats.org/officeDocument/2006/relationships" xmlns:m="http://schemas.openxmlformats.org/officeDocument/2006/math" xmlns:v="urn:schemas-microsoft-com:vml" xmlns:wp14="http://schemas.microsoft.com/office/word/2010/wordprocessingDrawing" xmlns:wp="http://schemas.openxmlformats.org/drawingml/2006/wordprocessingDrawing" xmlns:w10="urn:schemas-microsoft-com:office:word" xmlns:w="http://schemas.openxmlformats.org/wordprocessingml/2006/main" xmlns:w14="http://schemas.microsoft.com/office/word/2010/wordml" xmlns:w15="http://schemas.microsoft.com/office/word/2012/wordml" xmlns:w16cid="http://schemas.microsoft.com/office/word/2016/wordml/cid" xmlns:w16se="http://schemas.microsoft.com/office/word/2015/wordml/symex" xmlns:wpg="http://schemas.microsoft.com/office/word/2010/wordprocessingGroup" xmlns:wpi="http://schemas.microsoft.com/office/word/2010/wordprocessingInk" xmlns:wne="http://schemas.microsoft.com/office/word/2006/wordml" xmlns:wps="http://schemas.microsoft.com/office/word/2010/wordprocessingShape" mc:Ignorable="w14 w15 w16se w16cid wp14">
   <w:footnote w:type="separator" w:id="-1">
     <w:p>
       <w:r>
@@ -2060,7 +1959,7 @@
 </file>
 
 <file path=word/numbering.xml><?xml version="1.0" encoding="utf-8"?>
-<w:numbering xmlns:wpc="http://schemas.microsoft.com/office/word/2010/wordprocessingCanvas" xmlns:cx="http://schemas.microsoft.com/office/drawing/2014/chartex" xmlns:cx1="http://schemas.microsoft.com/office/drawing/2015/9/8/chartex" xmlns:cx2="http://schemas.microsoft.com/office/drawing/2015/10/21/chartex" xmlns:cx3="http://schemas.microsoft.com/office/drawing/2016/5/9/chartex" xmlns:cx4="http://schemas.microsoft.com/office/drawing/2016/5/10/chartex" xmlns:cx5="http://schemas.microsoft.com/office/drawing/2016/5/11/chartex" xmlns:cx6="http://schemas.microsoft.com/office/drawing/2016/5/12/chartex" xmlns:cx7="http://schemas.microsoft.com/office/drawing/2016/5/13/chartex" xmlns:cx8="http://schemas.microsoft.com/office/drawing/2016/5/14/chartex" xmlns:mc="http://schemas.openxmlformats.org/markup-compatibility/2006" xmlns:aink="http://schemas.microsoft.com/office/drawing/2016/ink" xmlns:am3d="http://schemas.microsoft.com/office/drawing/2017/model3d" xmlns:o="urn:schemas-microsoft-com:office:office" xmlns:oel="http://schemas.microsoft.com/office/2019/extlst" xmlns:r="http://schemas.openxmlformats.org/officeDocument/2006/relationships" xmlns:m="http://schemas.openxmlformats.org/officeDocument/2006/math" xmlns:v="urn:schemas-microsoft-com:vml" xmlns:wp14="http://schemas.microsoft.com/office/word/2010/wordprocessingDrawing" xmlns:wp="http://schemas.openxmlformats.org/drawingml/2006/wordprocessingDrawing" xmlns:w10="urn:schemas-microsoft-com:office:word" xmlns:w="http://schemas.openxmlformats.org/wordprocessingml/2006/main" xmlns:w14="http://schemas.microsoft.com/office/word/2010/wordml" xmlns:w15="http://schemas.microsoft.com/office/word/2012/wordml" xmlns:w16cex="http://schemas.microsoft.com/office/word/2018/wordml/cex" xmlns:w16cid="http://schemas.microsoft.com/office/word/2016/wordml/cid" xmlns:w16="http://schemas.microsoft.com/office/word/2018/wordml" xmlns:w16du="http://schemas.microsoft.com/office/word/2023/wordml/word16du" xmlns:w16sdtdh="http://schemas.microsoft.com/office/word/2020/wordml/sdtdatahash" xmlns:w16se="http://schemas.microsoft.com/office/word/2015/wordml/symex" xmlns:wpg="http://schemas.microsoft.com/office/word/2010/wordprocessingGroup" xmlns:wpi="http://schemas.microsoft.com/office/word/2010/wordprocessingInk" xmlns:wne="http://schemas.microsoft.com/office/word/2006/wordml" xmlns:wps="http://schemas.microsoft.com/office/word/2010/wordprocessingShape" mc:Ignorable="w14 w15 w16se w16cid w16 w16cex w16sdtdh wp14">
+<w:numbering xmlns:wpc="http://schemas.microsoft.com/office/word/2010/wordprocessingCanvas" xmlns:cx="http://schemas.microsoft.com/office/drawing/2014/chartex" xmlns:cx1="http://schemas.microsoft.com/office/drawing/2015/9/8/chartex" xmlns:cx2="http://schemas.microsoft.com/office/drawing/2015/10/21/chartex" xmlns:cx3="http://schemas.microsoft.com/office/drawing/2016/5/9/chartex" xmlns:cx4="http://schemas.microsoft.com/office/drawing/2016/5/10/chartex" xmlns:cx5="http://schemas.microsoft.com/office/drawing/2016/5/11/chartex" xmlns:cx6="http://schemas.microsoft.com/office/drawing/2016/5/12/chartex" xmlns:cx7="http://schemas.microsoft.com/office/drawing/2016/5/13/chartex" xmlns:cx8="http://schemas.microsoft.com/office/drawing/2016/5/14/chartex" xmlns:mc="http://schemas.openxmlformats.org/markup-compatibility/2006" xmlns:aink="http://schemas.microsoft.com/office/drawing/2016/ink" xmlns:am3d="http://schemas.microsoft.com/office/drawing/2017/model3d" xmlns:o="urn:schemas-microsoft-com:office:office" xmlns:r="http://schemas.openxmlformats.org/officeDocument/2006/relationships" xmlns:m="http://schemas.openxmlformats.org/officeDocument/2006/math" xmlns:v="urn:schemas-microsoft-com:vml" xmlns:wp14="http://schemas.microsoft.com/office/word/2010/wordprocessingDrawing" xmlns:wp="http://schemas.openxmlformats.org/drawingml/2006/wordprocessingDrawing" xmlns:w10="urn:schemas-microsoft-com:office:word" xmlns:w="http://schemas.openxmlformats.org/wordprocessingml/2006/main" xmlns:w14="http://schemas.microsoft.com/office/word/2010/wordml" xmlns:w15="http://schemas.microsoft.com/office/word/2012/wordml" xmlns:w16cid="http://schemas.microsoft.com/office/word/2016/wordml/cid" xmlns:w16se="http://schemas.microsoft.com/office/word/2015/wordml/symex" xmlns:wpg="http://schemas.microsoft.com/office/word/2010/wordprocessingGroup" xmlns:wpi="http://schemas.microsoft.com/office/word/2010/wordprocessingInk" xmlns:wne="http://schemas.microsoft.com/office/word/2006/wordml" xmlns:wps="http://schemas.microsoft.com/office/word/2010/wordprocessingShape" mc:Ignorable="w14 w15 w16se w16cid wp14">
   <w:abstractNum w:abstractNumId="0" w15:restartNumberingAfterBreak="0">
     <w:nsid w:val="07046582"/>
     <w:multiLevelType w:val="multilevel"/>
@@ -2380,20 +2279,20 @@
       </w:rPr>
     </w:lvl>
   </w:abstractNum>
-  <w:num w:numId="1" w16cid:durableId="1380204012">
+  <w:num w:numId="1">
     <w:abstractNumId w:val="0"/>
   </w:num>
-  <w:num w:numId="2" w16cid:durableId="1111508746">
+  <w:num w:numId="2">
     <w:abstractNumId w:val="1"/>
   </w:num>
-  <w:num w:numId="3" w16cid:durableId="1170635667">
+  <w:num w:numId="3">
     <w:abstractNumId w:val="2"/>
   </w:num>
 </w:numbering>
 </file>
 
 <file path=word/styles.xml><?xml version="1.0" encoding="utf-8"?>
-<w:styles xmlns:mc="http://schemas.openxmlformats.org/markup-compatibility/2006" xmlns:r="http://schemas.openxmlformats.org/officeDocument/2006/relationships" xmlns:w="http://schemas.openxmlformats.org/wordprocessingml/2006/main" xmlns:w14="http://schemas.microsoft.com/office/word/2010/wordml" xmlns:w15="http://schemas.microsoft.com/office/word/2012/wordml" xmlns:w16cex="http://schemas.microsoft.com/office/word/2018/wordml/cex" xmlns:w16cid="http://schemas.microsoft.com/office/word/2016/wordml/cid" xmlns:w16="http://schemas.microsoft.com/office/word/2018/wordml" xmlns:w16sdtdh="http://schemas.microsoft.com/office/word/2020/wordml/sdtdatahash" xmlns:w16se="http://schemas.microsoft.com/office/word/2015/wordml/symex" mc:Ignorable="w14 w15 w16se w16cid w16 w16cex w16sdtdh">
+<w:styles xmlns:mc="http://schemas.openxmlformats.org/markup-compatibility/2006" xmlns:r="http://schemas.openxmlformats.org/officeDocument/2006/relationships" xmlns:w="http://schemas.openxmlformats.org/wordprocessingml/2006/main" xmlns:w14="http://schemas.microsoft.com/office/word/2010/wordml" xmlns:w15="http://schemas.microsoft.com/office/word/2012/wordml" xmlns:w16cid="http://schemas.microsoft.com/office/word/2016/wordml/cid" xmlns:w16se="http://schemas.microsoft.com/office/word/2015/wordml/symex" mc:Ignorable="w14 w15 w16se w16cid">
   <w:docDefaults>
     <w:rPrDefault>
       <w:rPr>
@@ -2405,7 +2304,7 @@
     </w:rPrDefault>
     <w:pPrDefault/>
   </w:docDefaults>
-  <w:latentStyles w:defLockedState="0" w:defUIPriority="99" w:defSemiHidden="0" w:defUnhideWhenUsed="0" w:defQFormat="0" w:count="376">
+  <w:latentStyles w:defLockedState="0" w:defUIPriority="99" w:defSemiHidden="0" w:defUnhideWhenUsed="0" w:defQFormat="0" w:count="375">
     <w:lsdException w:name="Normal" w:uiPriority="0" w:qFormat="1"/>
     <w:lsdException w:name="heading 1" w:uiPriority="9" w:qFormat="1"/>
     <w:lsdException w:name="heading 2" w:semiHidden="1" w:uiPriority="9" w:unhideWhenUsed="1" w:qFormat="1"/>
@@ -2781,7 +2680,6 @@
     <w:lsdException w:name="Smart Hyperlink" w:semiHidden="1" w:unhideWhenUsed="1"/>
     <w:lsdException w:name="Hashtag" w:semiHidden="1" w:unhideWhenUsed="1"/>
     <w:lsdException w:name="Unresolved Mention" w:semiHidden="1" w:unhideWhenUsed="1"/>
-    <w:lsdException w:name="Smart Link" w:semiHidden="1" w:unhideWhenUsed="1"/>
   </w:latentStyles>
   <w:style w:type="paragraph" w:default="1" w:styleId="Normal">
     <w:name w:val="Normal"/>

</xml_diff>